<commit_message>
App now asks for permission to rifle through your files
</commit_message>
<xml_diff>
--- a/Resources used.docx
+++ b/Resources used.docx
@@ -2,6 +2,21 @@
 <file path=word/document.xml><?xml version="1.0" encoding="utf-8"?>
 <w:document xmlns:wpc="http://schemas.microsoft.com/office/word/2010/wordprocessingCanvas" xmlns:cx="http://schemas.microsoft.com/office/drawing/2014/chartex" xmlns:cx1="http://schemas.microsoft.com/office/drawing/2015/9/8/chartex" xmlns:cx2="http://schemas.microsoft.com/office/drawing/2015/10/21/chartex" xmlns:cx3="http://schemas.microsoft.com/office/drawing/2016/5/9/chartex" xmlns:cx4="http://schemas.microsoft.com/office/drawing/2016/5/10/chartex" xmlns:cx5="http://schemas.microsoft.com/office/drawing/2016/5/11/chartex" xmlns:cx6="http://schemas.microsoft.com/office/drawing/2016/5/12/chartex" xmlns:cx7="http://schemas.microsoft.com/office/drawing/2016/5/13/chartex" xmlns:cx8="http://schemas.microsoft.com/office/drawing/2016/5/14/chartex" xmlns:mc="http://schemas.openxmlformats.org/markup-compatibility/2006" xmlns:aink="http://schemas.microsoft.com/office/drawing/2016/ink" xmlns:am3d="http://schemas.microsoft.com/office/drawing/2017/model3d" xmlns:o="urn:schemas-microsoft-com:office:office" xmlns:r="http://schemas.openxmlformats.org/officeDocument/2006/relationships" xmlns:m="http://schemas.openxmlformats.org/officeDocument/2006/math" xmlns:v="urn:schemas-microsoft-com:vml" xmlns:wp14="http://schemas.microsoft.com/office/word/2010/wordprocessingDrawing" xmlns:wp="http://schemas.openxmlformats.org/drawingml/2006/wordprocessingDrawing" xmlns:w10="urn:schemas-microsoft-com:office:word" xmlns:w="http://schemas.openxmlformats.org/wordprocessingml/2006/main" xmlns:w14="http://schemas.microsoft.com/office/word/2010/wordml" xmlns:w15="http://schemas.microsoft.com/office/word/2012/wordml" xmlns:w16cex="http://schemas.microsoft.com/office/word/2018/wordml/cex" xmlns:w16cid="http://schemas.microsoft.com/office/word/2016/wordml/cid" xmlns:w16="http://schemas.microsoft.com/office/word/2018/wordml" xmlns:w16se="http://schemas.microsoft.com/office/word/2015/wordml/symex" xmlns:wpg="http://schemas.microsoft.com/office/word/2010/wordprocessingGroup" xmlns:wpi="http://schemas.microsoft.com/office/word/2010/wordprocessingInk" xmlns:wne="http://schemas.microsoft.com/office/word/2006/wordml" xmlns:wps="http://schemas.microsoft.com/office/word/2010/wordprocessingShape" mc:Ignorable="w14 w15 w16se w16cid w16 w16cex wp14">
   <w:body>
+    <w:p>
+      <w:r>
+        <w:t xml:space="preserve">Playing audio overview: </w:t>
+      </w:r>
+    </w:p>
+    <w:p>
+      <w:hyperlink r:id="rId4" w:history="1">
+        <w:r>
+          <w:rPr>
+            <w:rStyle w:val="Hyperlink"/>
+          </w:rPr>
+          <w:t>https://developer.android.com/guide/topics/media</w:t>
+        </w:r>
+      </w:hyperlink>
+    </w:p>
     <w:p>
       <w:r>
         <w:t>Media Player:</w:t>
@@ -9,7 +24,7 @@
       <w:r>
         <w:br/>
       </w:r>
-      <w:hyperlink r:id="rId4" w:history="1">
+      <w:hyperlink r:id="rId5" w:history="1">
         <w:r>
           <w:rPr>
             <w:rStyle w:val="Hyperlink"/>
@@ -25,14 +40,16 @@
       <w:r>
         <w:br/>
       </w:r>
-      <w:hyperlink r:id="rId5" w:history="1">
+      <w:hyperlink r:id="rId6" w:history="1">
         <w:r>
           <w:rPr>
             <w:rStyle w:val="Hyperlink"/>
           </w:rPr>
-          <w:t>https://stackoverflow.com/questions/34847614/getting-all-music-files</w:t>
+          <w:t>https://developer.android.com/guide/topics/providers/content-provider-basics</w:t>
         </w:r>
       </w:hyperlink>
+    </w:p>
+    <w:p>
       <w:r>
         <w:br/>
       </w:r>
@@ -496,6 +513,18 @@
       <w:shd w:val="clear" w:color="auto" w:fill="E1DFDD"/>
     </w:rPr>
   </w:style>
+  <w:style w:type="character" w:styleId="FollowedHyperlink">
+    <w:name w:val="FollowedHyperlink"/>
+    <w:basedOn w:val="DefaultParagraphFont"/>
+    <w:uiPriority w:val="99"/>
+    <w:semiHidden/>
+    <w:unhideWhenUsed/>
+    <w:rsid w:val="00404D8B"/>
+    <w:rPr>
+      <w:color w:val="954F72" w:themeColor="followedHyperlink"/>
+      <w:u w:val="single"/>
+    </w:rPr>
+  </w:style>
 </w:styles>
 </file>
 

</xml_diff>

<commit_message>
Added the ability to play music, with the ability to make a playlist. Also added some media service code that isn't quite ready yet.
</commit_message>
<xml_diff>
--- a/Resources used.docx
+++ b/Resources used.docx
@@ -52,8 +52,31 @@
     <w:p>
       <w:r>
         <w:br/>
+        <w:t>Building an audio app</w:t>
       </w:r>
+      <w:r>
+        <w:br/>
+      </w:r>
+      <w:hyperlink r:id="rId7" w:history="1">
+        <w:r>
+          <w:rPr>
+            <w:rStyle w:val="Hyperlink"/>
+          </w:rPr>
+          <w:t>https://developer.android.com/guide/topics/media-apps/audio-app/building-an-audio-app</w:t>
+        </w:r>
+      </w:hyperlink>
     </w:p>
+    <w:p>
+      <w:hyperlink r:id="rId8" w:history="1">
+        <w:r>
+          <w:rPr>
+            <w:rStyle w:val="Hyperlink"/>
+          </w:rPr>
+          <w:t>https://code.tutsplus.com/tutorials/background-audio-in-android-with-mediasessioncompat--cms-27030</w:t>
+        </w:r>
+      </w:hyperlink>
+    </w:p>
+    <w:p/>
     <w:sectPr>
       <w:pgSz w:w="11906" w:h="16838"/>
       <w:pgMar w:top="1440" w:right="1440" w:bottom="1440" w:left="1440" w:header="708" w:footer="708" w:gutter="0"/>
@@ -462,6 +485,10 @@
   <w:style w:type="paragraph" w:default="1" w:styleId="Normal">
     <w:name w:val="Normal"/>
     <w:qFormat/>
+    <w:rsid w:val="002B7D91"/>
+    <w:pPr>
+      <w:spacing w:line="256" w:lineRule="auto"/>
+    </w:pPr>
   </w:style>
   <w:style w:type="character" w:default="1" w:styleId="DefaultParagraphFont">
     <w:name w:val="Default Paragraph Font"/>

</xml_diff>

<commit_message>
The media player is now in a service. Thank god for that
</commit_message>
<xml_diff>
--- a/Resources used.docx
+++ b/Resources used.docx
@@ -73,6 +73,29 @@
             <w:rStyle w:val="Hyperlink"/>
           </w:rPr>
           <w:t>https://code.tutsplus.com/tutorials/background-audio-in-android-with-mediasessioncompat--cms-27030</w:t>
+        </w:r>
+      </w:hyperlink>
+    </w:p>
+    <w:p/>
+    <w:p/>
+    <w:p/>
+    <w:p>
+      <w:hyperlink r:id="rId9" w:history="1">
+        <w:r>
+          <w:rPr>
+            <w:rStyle w:val="Hyperlink"/>
+          </w:rPr>
+          <w:t>https://developer.android.com/guide/topics/media-apps/audio-app/building-a-mediabrowserservice</w:t>
+        </w:r>
+      </w:hyperlink>
+    </w:p>
+    <w:p>
+      <w:hyperlink r:id="rId10" w:history="1">
+        <w:r>
+          <w:rPr>
+            <w:rStyle w:val="Hyperlink"/>
+          </w:rPr>
+          <w:t>https://developer.android.com/guide/topics/ui/notifiers/notifications</w:t>
         </w:r>
       </w:hyperlink>
     </w:p>

</xml_diff>